<commit_message>
doc updated, host app updated
</commit_message>
<xml_diff>
--- a/Documentation/Mia Operation Manual.docx
+++ b/Documentation/Mia Operation Manual.docx
@@ -262,7 +262,7 @@
           <w:sz w:val="40"/>
           <w:szCs w:val="52"/>
         </w:rPr>
-        <w:t>2</w:t>
+        <w:t>4</w:t>
       </w:r>
     </w:p>
     <w:p>
@@ -279,7 +279,14 @@
           <w:sz w:val="40"/>
           <w:szCs w:val="52"/>
         </w:rPr>
-        <w:t>6/9</w:t>
+        <w:t>6/</w:t>
+      </w:r>
+      <w:r>
+        <w:rPr>
+          <w:sz w:val="40"/>
+          <w:szCs w:val="52"/>
+        </w:rPr>
+        <w:t>13</w:t>
       </w:r>
       <w:r>
         <w:rPr>
@@ -632,6 +639,13 @@
           <w:szCs w:val="28"/>
         </w:rPr>
         <w:t xml:space="preserve"> when needed.</w:t>
+      </w:r>
+      <w:r>
+        <w:rPr>
+          <w:sz w:val="21"/>
+          <w:szCs w:val="28"/>
+        </w:rPr>
+        <w:t xml:space="preserve"> You can review the accuracy specifications in the BMP581 data sheet.</w:t>
       </w:r>
     </w:p>
     <w:p>
@@ -2815,10 +2829,10 @@
           <w:szCs w:val="28"/>
         </w:rPr>
         <w:drawing>
-          <wp:inline distT="0" distB="0" distL="0" distR="0" wp14:anchorId="64F51CB7" wp14:editId="7031B1C5">
-            <wp:extent cx="5250500" cy="3794760"/>
-            <wp:effectExtent l="0" t="0" r="0" b="2540"/>
-            <wp:docPr id="1769694956" name="Picture 1" descr="A screenshot of a computer&#10;&#10;AI-generated content may be incorrect."/>
+          <wp:inline distT="0" distB="0" distL="0" distR="0" wp14:anchorId="5A52EA7E" wp14:editId="0447A2C8">
+            <wp:extent cx="5943600" cy="4897120"/>
+            <wp:effectExtent l="0" t="0" r="0" b="0"/>
+            <wp:docPr id="1334442506" name="Picture 1" descr="A screenshot of a computer&#10;&#10;AI-generated content may be incorrect."/>
             <wp:cNvGraphicFramePr>
               <a:graphicFrameLocks xmlns:a="http://schemas.openxmlformats.org/drawingml/2006/main" noChangeAspect="1"/>
             </wp:cNvGraphicFramePr>
@@ -2826,30 +2840,23 @@
               <a:graphicData uri="http://schemas.openxmlformats.org/drawingml/2006/picture">
                 <pic:pic xmlns:pic="http://schemas.openxmlformats.org/drawingml/2006/picture">
                   <pic:nvPicPr>
-                    <pic:cNvPr id="1769694956" name="Picture 1" descr="A screenshot of a computer&#10;&#10;AI-generated content may be incorrect."/>
+                    <pic:cNvPr id="1334442506" name="Picture 1" descr="A screenshot of a computer&#10;&#10;AI-generated content may be incorrect."/>
                     <pic:cNvPicPr/>
                   </pic:nvPicPr>
-                  <pic:blipFill rotWithShape="1">
+                  <pic:blipFill>
                     <a:blip r:embed="rId7"/>
-                    <a:srcRect l="5764" t="5089" r="5860" b="10420"/>
-                    <a:stretch/>
+                    <a:stretch>
+                      <a:fillRect/>
+                    </a:stretch>
                   </pic:blipFill>
-                  <pic:spPr bwMode="auto">
+                  <pic:spPr>
                     <a:xfrm>
                       <a:off x="0" y="0"/>
-                      <a:ext cx="5252766" cy="3796398"/>
+                      <a:ext cx="5943600" cy="4897120"/>
                     </a:xfrm>
                     <a:prstGeom prst="rect">
                       <a:avLst/>
                     </a:prstGeom>
-                    <a:ln>
-                      <a:noFill/>
-                    </a:ln>
-                    <a:extLst>
-                      <a:ext uri="{53640926-AAD7-44D8-BBD7-CCE9431645EC}">
-                        <a14:shadowObscured xmlns:a14="http://schemas.microsoft.com/office/drawing/2010/main"/>
-                      </a:ext>
-                    </a:extLst>
                   </pic:spPr>
                 </pic:pic>
               </a:graphicData>
@@ -2977,6 +2984,7 @@
           <w:sz w:val="21"/>
           <w:szCs w:val="28"/>
         </w:rPr>
+        <w:lastRenderedPageBreak/>
         <w:t>Voltage, not thermistor on P3</w:t>
       </w:r>
     </w:p>
@@ -3562,7 +3570,14 @@
           <w:sz w:val="21"/>
           <w:szCs w:val="28"/>
         </w:rPr>
-        <w:t xml:space="preserve"> of 6 milliohms.</w:t>
+        <w:t xml:space="preserve"> of 6 milliohms</w:t>
+      </w:r>
+      <w:r>
+        <w:rPr>
+          <w:sz w:val="21"/>
+          <w:szCs w:val="28"/>
+        </w:rPr>
+        <w:t xml:space="preserve"> but the connector is only rated at 1.0 amp.</w:t>
       </w:r>
     </w:p>
     <w:p>
@@ -3626,13 +3641,799 @@
           <w:szCs w:val="28"/>
         </w:rPr>
       </w:pPr>
-      <w:r>
-        <w:rPr>
-          <w:sz w:val="21"/>
-          <w:szCs w:val="28"/>
-        </w:rPr>
-        <w:t>Details.</w:t>
-      </w:r>
+    </w:p>
+    <w:p>
+      <w:pPr>
+        <w:rPr>
+          <w:sz w:val="21"/>
+          <w:szCs w:val="28"/>
+        </w:rPr>
+      </w:pPr>
+      <w:r>
+        <w:rPr>
+          <w:sz w:val="21"/>
+          <w:szCs w:val="28"/>
+        </w:rPr>
+        <w:t xml:space="preserve">The source code is well commented with hundreds of lines of details and explanation. </w:t>
+      </w:r>
+      <w:r>
+        <w:rPr>
+          <w:sz w:val="21"/>
+          <w:szCs w:val="28"/>
+        </w:rPr>
+        <w:t>There are also notes specifically for programmers and software engineers who want to modify the Mia software.</w:t>
+      </w:r>
+    </w:p>
+    <w:p>
+      <w:pPr>
+        <w:widowControl/>
+        <w:shd w:val="clear" w:color="auto" w:fill="FFFFFF"/>
+        <w:autoSpaceDE/>
+        <w:autoSpaceDN/>
+        <w:adjustRightInd/>
+        <w:spacing w:line="270" w:lineRule="atLeast"/>
+        <w:rPr>
+          <w:rFonts w:ascii="Menlo" w:eastAsia="Times New Roman" w:hAnsi="Menlo" w:cs="Menlo"/>
+          <w:color w:val="4E5B61"/>
+          <w:sz w:val="11"/>
+          <w:szCs w:val="11"/>
+        </w:rPr>
+      </w:pPr>
+      <w:r>
+        <w:rPr>
+          <w:rFonts w:ascii="Menlo" w:eastAsia="Times New Roman" w:hAnsi="Menlo" w:cs="Menlo"/>
+          <w:color w:val="95A5A6"/>
+          <w:sz w:val="11"/>
+          <w:szCs w:val="11"/>
+        </w:rPr>
+        <w:t xml:space="preserve">            If you are a developer, here is some helpful information</w:t>
+      </w:r>
+    </w:p>
+    <w:p>
+      <w:pPr>
+        <w:widowControl/>
+        <w:shd w:val="clear" w:color="auto" w:fill="FFFFFF"/>
+        <w:autoSpaceDE/>
+        <w:autoSpaceDN/>
+        <w:adjustRightInd/>
+        <w:spacing w:line="270" w:lineRule="atLeast"/>
+        <w:rPr>
+          <w:rFonts w:ascii="Menlo" w:eastAsia="Times New Roman" w:hAnsi="Menlo" w:cs="Menlo"/>
+          <w:color w:val="4E5B61"/>
+          <w:sz w:val="11"/>
+          <w:szCs w:val="11"/>
+        </w:rPr>
+      </w:pPr>
+      <w:r>
+        <w:rPr>
+          <w:rFonts w:ascii="Menlo" w:eastAsia="Times New Roman" w:hAnsi="Menlo" w:cs="Menlo"/>
+          <w:color w:val="95A5A6"/>
+          <w:sz w:val="11"/>
+          <w:szCs w:val="11"/>
+        </w:rPr>
+        <w:t xml:space="preserve">              Source code conventions:</w:t>
+      </w:r>
+    </w:p>
+    <w:p>
+      <w:pPr>
+        <w:widowControl/>
+        <w:shd w:val="clear" w:color="auto" w:fill="FFFFFF"/>
+        <w:autoSpaceDE/>
+        <w:autoSpaceDN/>
+        <w:adjustRightInd/>
+        <w:spacing w:line="270" w:lineRule="atLeast"/>
+        <w:rPr>
+          <w:rFonts w:ascii="Menlo" w:eastAsia="Times New Roman" w:hAnsi="Menlo" w:cs="Menlo"/>
+          <w:color w:val="4E5B61"/>
+          <w:sz w:val="11"/>
+          <w:szCs w:val="11"/>
+        </w:rPr>
+      </w:pPr>
+      <w:r>
+        <w:rPr>
+          <w:rFonts w:ascii="Menlo" w:eastAsia="Times New Roman" w:hAnsi="Menlo" w:cs="Menlo"/>
+          <w:color w:val="95A5A6"/>
+          <w:sz w:val="11"/>
+          <w:szCs w:val="11"/>
+        </w:rPr>
+        <w:t xml:space="preserve">                We use the prefix N_ for active low digital pins.</w:t>
+      </w:r>
+    </w:p>
+    <w:p>
+      <w:pPr>
+        <w:widowControl/>
+        <w:shd w:val="clear" w:color="auto" w:fill="FFFFFF"/>
+        <w:autoSpaceDE/>
+        <w:autoSpaceDN/>
+        <w:adjustRightInd/>
+        <w:spacing w:line="270" w:lineRule="atLeast"/>
+        <w:rPr>
+          <w:rFonts w:ascii="Menlo" w:eastAsia="Times New Roman" w:hAnsi="Menlo" w:cs="Menlo"/>
+          <w:color w:val="4E5B61"/>
+          <w:sz w:val="11"/>
+          <w:szCs w:val="11"/>
+        </w:rPr>
+      </w:pPr>
+      <w:r>
+        <w:rPr>
+          <w:rFonts w:ascii="Menlo" w:eastAsia="Times New Roman" w:hAnsi="Menlo" w:cs="Menlo"/>
+          <w:color w:val="95A5A6"/>
+          <w:sz w:val="11"/>
+          <w:szCs w:val="11"/>
+        </w:rPr>
+        <w:t xml:space="preserve">                Part way through the project we started adding a units suffix to variables to reduce unit confusion.</w:t>
+      </w:r>
+    </w:p>
+    <w:p>
+      <w:pPr>
+        <w:widowControl/>
+        <w:shd w:val="clear" w:color="auto" w:fill="FFFFFF"/>
+        <w:autoSpaceDE/>
+        <w:autoSpaceDN/>
+        <w:adjustRightInd/>
+        <w:spacing w:line="270" w:lineRule="atLeast"/>
+        <w:rPr>
+          <w:rFonts w:ascii="Menlo" w:eastAsia="Times New Roman" w:hAnsi="Menlo" w:cs="Menlo"/>
+          <w:color w:val="4E5B61"/>
+          <w:sz w:val="11"/>
+          <w:szCs w:val="11"/>
+        </w:rPr>
+      </w:pPr>
+      <w:r>
+        <w:rPr>
+          <w:rFonts w:ascii="Menlo" w:eastAsia="Times New Roman" w:hAnsi="Menlo" w:cs="Menlo"/>
+          <w:color w:val="95A5A6"/>
+          <w:sz w:val="11"/>
+          <w:szCs w:val="11"/>
+        </w:rPr>
+        <w:t xml:space="preserve">                Unused MCU pins must be either an output or an input with a pull up or </w:t>
+      </w:r>
+      <w:proofErr w:type="gramStart"/>
+      <w:r>
+        <w:rPr>
+          <w:rFonts w:ascii="Menlo" w:eastAsia="Times New Roman" w:hAnsi="Menlo" w:cs="Menlo"/>
+          <w:color w:val="95A5A6"/>
+          <w:sz w:val="11"/>
+          <w:szCs w:val="11"/>
+        </w:rPr>
+        <w:t>down</w:t>
+      </w:r>
+      <w:proofErr w:type="gramEnd"/>
+      <w:r>
+        <w:rPr>
+          <w:rFonts w:ascii="Menlo" w:eastAsia="Times New Roman" w:hAnsi="Menlo" w:cs="Menlo"/>
+          <w:color w:val="95A5A6"/>
+          <w:sz w:val="11"/>
+          <w:szCs w:val="11"/>
+        </w:rPr>
+        <w:t xml:space="preserve"> so the pins don't float and draw excess current.</w:t>
+      </w:r>
+    </w:p>
+    <w:p>
+      <w:pPr>
+        <w:widowControl/>
+        <w:shd w:val="clear" w:color="auto" w:fill="FFFFFF"/>
+        <w:autoSpaceDE/>
+        <w:autoSpaceDN/>
+        <w:adjustRightInd/>
+        <w:spacing w:line="270" w:lineRule="atLeast"/>
+        <w:rPr>
+          <w:rFonts w:ascii="Menlo" w:eastAsia="Times New Roman" w:hAnsi="Menlo" w:cs="Menlo"/>
+          <w:color w:val="4E5B61"/>
+          <w:sz w:val="11"/>
+          <w:szCs w:val="11"/>
+        </w:rPr>
+      </w:pPr>
+      <w:r>
+        <w:rPr>
+          <w:rFonts w:ascii="Menlo" w:eastAsia="Times New Roman" w:hAnsi="Menlo" w:cs="Menlo"/>
+          <w:color w:val="95A5A6"/>
+          <w:sz w:val="11"/>
+          <w:szCs w:val="11"/>
+        </w:rPr>
+        <w:t xml:space="preserve">              Programmer tips:</w:t>
+      </w:r>
+    </w:p>
+    <w:p>
+      <w:pPr>
+        <w:widowControl/>
+        <w:shd w:val="clear" w:color="auto" w:fill="FFFFFF"/>
+        <w:autoSpaceDE/>
+        <w:autoSpaceDN/>
+        <w:adjustRightInd/>
+        <w:spacing w:line="270" w:lineRule="atLeast"/>
+        <w:rPr>
+          <w:rFonts w:ascii="Menlo" w:eastAsia="Times New Roman" w:hAnsi="Menlo" w:cs="Menlo"/>
+          <w:color w:val="4E5B61"/>
+          <w:sz w:val="11"/>
+          <w:szCs w:val="11"/>
+        </w:rPr>
+      </w:pPr>
+      <w:r>
+        <w:rPr>
+          <w:rFonts w:ascii="Menlo" w:eastAsia="Times New Roman" w:hAnsi="Menlo" w:cs="Menlo"/>
+          <w:color w:val="95A5A6"/>
+          <w:sz w:val="11"/>
+          <w:szCs w:val="11"/>
+        </w:rPr>
+        <w:t xml:space="preserve">                1) This software keeps track of approximate date and time. This helps keep flight logs in order. Please keep the #define BIRTH_TIME_OF_THIS_VERSION up to date with every build.</w:t>
+      </w:r>
+    </w:p>
+    <w:p>
+      <w:pPr>
+        <w:widowControl/>
+        <w:shd w:val="clear" w:color="auto" w:fill="FFFFFF"/>
+        <w:autoSpaceDE/>
+        <w:autoSpaceDN/>
+        <w:adjustRightInd/>
+        <w:spacing w:line="270" w:lineRule="atLeast"/>
+        <w:rPr>
+          <w:rFonts w:ascii="Menlo" w:eastAsia="Times New Roman" w:hAnsi="Menlo" w:cs="Menlo"/>
+          <w:color w:val="4E5B61"/>
+          <w:sz w:val="11"/>
+          <w:szCs w:val="11"/>
+        </w:rPr>
+      </w:pPr>
+      <w:r>
+        <w:rPr>
+          <w:rFonts w:ascii="Menlo" w:eastAsia="Times New Roman" w:hAnsi="Menlo" w:cs="Menlo"/>
+          <w:color w:val="95A5A6"/>
+          <w:sz w:val="11"/>
+          <w:szCs w:val="11"/>
+        </w:rPr>
+        <w:t xml:space="preserve">                2) If you are adding software to Mia and need more FLASH space, you can:</w:t>
+      </w:r>
+    </w:p>
+    <w:p>
+      <w:pPr>
+        <w:widowControl/>
+        <w:shd w:val="clear" w:color="auto" w:fill="FFFFFF"/>
+        <w:autoSpaceDE/>
+        <w:autoSpaceDN/>
+        <w:adjustRightInd/>
+        <w:spacing w:line="270" w:lineRule="atLeast"/>
+        <w:rPr>
+          <w:rFonts w:ascii="Menlo" w:eastAsia="Times New Roman" w:hAnsi="Menlo" w:cs="Menlo"/>
+          <w:color w:val="4E5B61"/>
+          <w:sz w:val="11"/>
+          <w:szCs w:val="11"/>
+        </w:rPr>
+      </w:pPr>
+      <w:r>
+        <w:rPr>
+          <w:rFonts w:ascii="Menlo" w:eastAsia="Times New Roman" w:hAnsi="Menlo" w:cs="Menlo"/>
+          <w:color w:val="95A5A6"/>
+          <w:sz w:val="11"/>
+          <w:szCs w:val="11"/>
+        </w:rPr>
+        <w:t xml:space="preserve">                    A) Reduce or eliminate the instructions in </w:t>
+      </w:r>
+      <w:proofErr w:type="spellStart"/>
+      <w:proofErr w:type="gramStart"/>
+      <w:r>
+        <w:rPr>
+          <w:rFonts w:ascii="Menlo" w:eastAsia="Times New Roman" w:hAnsi="Menlo" w:cs="Menlo"/>
+          <w:color w:val="95A5A6"/>
+          <w:sz w:val="11"/>
+          <w:szCs w:val="11"/>
+        </w:rPr>
+        <w:t>DisplayInstructions</w:t>
+      </w:r>
+      <w:proofErr w:type="spellEnd"/>
+      <w:r>
+        <w:rPr>
+          <w:rFonts w:ascii="Menlo" w:eastAsia="Times New Roman" w:hAnsi="Menlo" w:cs="Menlo"/>
+          <w:color w:val="95A5A6"/>
+          <w:sz w:val="11"/>
+          <w:szCs w:val="11"/>
+        </w:rPr>
+        <w:t>(</w:t>
+      </w:r>
+      <w:proofErr w:type="gramEnd"/>
+      <w:r>
+        <w:rPr>
+          <w:rFonts w:ascii="Menlo" w:eastAsia="Times New Roman" w:hAnsi="Menlo" w:cs="Menlo"/>
+          <w:color w:val="95A5A6"/>
+          <w:sz w:val="11"/>
+          <w:szCs w:val="11"/>
+        </w:rPr>
+        <w:t>) function. (Just comment out the call '</w:t>
+      </w:r>
+      <w:proofErr w:type="spellStart"/>
+      <w:proofErr w:type="gramStart"/>
+      <w:r>
+        <w:rPr>
+          <w:rFonts w:ascii="Menlo" w:eastAsia="Times New Roman" w:hAnsi="Menlo" w:cs="Menlo"/>
+          <w:color w:val="95A5A6"/>
+          <w:sz w:val="11"/>
+          <w:szCs w:val="11"/>
+        </w:rPr>
+        <w:t>DisplayInstructions</w:t>
+      </w:r>
+      <w:proofErr w:type="spellEnd"/>
+      <w:r>
+        <w:rPr>
+          <w:rFonts w:ascii="Menlo" w:eastAsia="Times New Roman" w:hAnsi="Menlo" w:cs="Menlo"/>
+          <w:color w:val="95A5A6"/>
+          <w:sz w:val="11"/>
+          <w:szCs w:val="11"/>
+        </w:rPr>
+        <w:t>(</w:t>
+      </w:r>
+      <w:proofErr w:type="gramEnd"/>
+      <w:r>
+        <w:rPr>
+          <w:rFonts w:ascii="Menlo" w:eastAsia="Times New Roman" w:hAnsi="Menlo" w:cs="Menlo"/>
+          <w:color w:val="95A5A6"/>
+          <w:sz w:val="11"/>
+          <w:szCs w:val="11"/>
+        </w:rPr>
+        <w:t>);', the linker will dead strip.)</w:t>
+      </w:r>
+    </w:p>
+    <w:p>
+      <w:pPr>
+        <w:widowControl/>
+        <w:shd w:val="clear" w:color="auto" w:fill="FFFFFF"/>
+        <w:autoSpaceDE/>
+        <w:autoSpaceDN/>
+        <w:adjustRightInd/>
+        <w:spacing w:line="270" w:lineRule="atLeast"/>
+        <w:rPr>
+          <w:rFonts w:ascii="Menlo" w:eastAsia="Times New Roman" w:hAnsi="Menlo" w:cs="Menlo"/>
+          <w:color w:val="4E5B61"/>
+          <w:sz w:val="11"/>
+          <w:szCs w:val="11"/>
+        </w:rPr>
+      </w:pPr>
+      <w:r>
+        <w:rPr>
+          <w:rFonts w:ascii="Menlo" w:eastAsia="Times New Roman" w:hAnsi="Menlo" w:cs="Menlo"/>
+          <w:color w:val="95A5A6"/>
+          <w:sz w:val="11"/>
+          <w:szCs w:val="11"/>
+        </w:rPr>
+        <w:t xml:space="preserve">                    B) Reduce or eliminate </w:t>
+      </w:r>
+      <w:proofErr w:type="spellStart"/>
+      <w:proofErr w:type="gramStart"/>
+      <w:r>
+        <w:rPr>
+          <w:rFonts w:ascii="Menlo" w:eastAsia="Times New Roman" w:hAnsi="Menlo" w:cs="Menlo"/>
+          <w:color w:val="95A5A6"/>
+          <w:sz w:val="11"/>
+          <w:szCs w:val="11"/>
+        </w:rPr>
+        <w:t>DoSplashScreen</w:t>
+      </w:r>
+      <w:proofErr w:type="spellEnd"/>
+      <w:r>
+        <w:rPr>
+          <w:rFonts w:ascii="Menlo" w:eastAsia="Times New Roman" w:hAnsi="Menlo" w:cs="Menlo"/>
+          <w:color w:val="95A5A6"/>
+          <w:sz w:val="11"/>
+          <w:szCs w:val="11"/>
+        </w:rPr>
+        <w:t>(</w:t>
+      </w:r>
+      <w:proofErr w:type="gramEnd"/>
+      <w:r>
+        <w:rPr>
+          <w:rFonts w:ascii="Menlo" w:eastAsia="Times New Roman" w:hAnsi="Menlo" w:cs="Menlo"/>
+          <w:color w:val="95A5A6"/>
+          <w:sz w:val="11"/>
+          <w:szCs w:val="11"/>
+        </w:rPr>
+        <w:t>) function.</w:t>
+      </w:r>
+    </w:p>
+    <w:p>
+      <w:pPr>
+        <w:widowControl/>
+        <w:shd w:val="clear" w:color="auto" w:fill="FFFFFF"/>
+        <w:autoSpaceDE/>
+        <w:autoSpaceDN/>
+        <w:adjustRightInd/>
+        <w:spacing w:line="270" w:lineRule="atLeast"/>
+        <w:rPr>
+          <w:rFonts w:ascii="Menlo" w:eastAsia="Times New Roman" w:hAnsi="Menlo" w:cs="Menlo"/>
+          <w:color w:val="4E5B61"/>
+          <w:sz w:val="11"/>
+          <w:szCs w:val="11"/>
+        </w:rPr>
+      </w:pPr>
+      <w:r>
+        <w:rPr>
+          <w:rFonts w:ascii="Menlo" w:eastAsia="Times New Roman" w:hAnsi="Menlo" w:cs="Menlo"/>
+          <w:color w:val="95A5A6"/>
+          <w:sz w:val="11"/>
+          <w:szCs w:val="11"/>
+        </w:rPr>
+        <w:t xml:space="preserve">                    C) Reduce or eliminate </w:t>
+      </w:r>
+      <w:proofErr w:type="spellStart"/>
+      <w:proofErr w:type="gramStart"/>
+      <w:r>
+        <w:rPr>
+          <w:rFonts w:ascii="Menlo" w:eastAsia="Times New Roman" w:hAnsi="Menlo" w:cs="Menlo"/>
+          <w:color w:val="95A5A6"/>
+          <w:sz w:val="11"/>
+          <w:szCs w:val="11"/>
+        </w:rPr>
+        <w:t>DoSensorDisplayLoop</w:t>
+      </w:r>
+      <w:proofErr w:type="spellEnd"/>
+      <w:r>
+        <w:rPr>
+          <w:rFonts w:ascii="Menlo" w:eastAsia="Times New Roman" w:hAnsi="Menlo" w:cs="Menlo"/>
+          <w:color w:val="95A5A6"/>
+          <w:sz w:val="11"/>
+          <w:szCs w:val="11"/>
+        </w:rPr>
+        <w:t>(</w:t>
+      </w:r>
+      <w:proofErr w:type="gramEnd"/>
+      <w:r>
+        <w:rPr>
+          <w:rFonts w:ascii="Menlo" w:eastAsia="Times New Roman" w:hAnsi="Menlo" w:cs="Menlo"/>
+          <w:color w:val="95A5A6"/>
+          <w:sz w:val="11"/>
+          <w:szCs w:val="11"/>
+        </w:rPr>
+        <w:t>) function as this is only used for diagnostics.</w:t>
+      </w:r>
+    </w:p>
+    <w:p>
+      <w:pPr>
+        <w:widowControl/>
+        <w:shd w:val="clear" w:color="auto" w:fill="FFFFFF"/>
+        <w:autoSpaceDE/>
+        <w:autoSpaceDN/>
+        <w:adjustRightInd/>
+        <w:spacing w:line="270" w:lineRule="atLeast"/>
+        <w:rPr>
+          <w:rFonts w:ascii="Menlo" w:eastAsia="Times New Roman" w:hAnsi="Menlo" w:cs="Menlo"/>
+          <w:color w:val="4E5B61"/>
+          <w:sz w:val="11"/>
+          <w:szCs w:val="11"/>
+        </w:rPr>
+      </w:pPr>
+      <w:r>
+        <w:rPr>
+          <w:rFonts w:ascii="Menlo" w:eastAsia="Times New Roman" w:hAnsi="Menlo" w:cs="Menlo"/>
+          <w:color w:val="95A5A6"/>
+          <w:sz w:val="11"/>
+          <w:szCs w:val="11"/>
+        </w:rPr>
+        <w:t xml:space="preserve">                    D) Reduce or eliminate the temperature look up table (about 412 bytes) and convert temperature differently, or not at all.</w:t>
+      </w:r>
+    </w:p>
+    <w:p>
+      <w:pPr>
+        <w:widowControl/>
+        <w:shd w:val="clear" w:color="auto" w:fill="FFFFFF"/>
+        <w:autoSpaceDE/>
+        <w:autoSpaceDN/>
+        <w:adjustRightInd/>
+        <w:spacing w:line="270" w:lineRule="atLeast"/>
+        <w:rPr>
+          <w:rFonts w:ascii="Menlo" w:eastAsia="Times New Roman" w:hAnsi="Menlo" w:cs="Menlo"/>
+          <w:color w:val="4E5B61"/>
+          <w:sz w:val="11"/>
+          <w:szCs w:val="11"/>
+        </w:rPr>
+      </w:pPr>
+      <w:r>
+        <w:rPr>
+          <w:rFonts w:ascii="Menlo" w:eastAsia="Times New Roman" w:hAnsi="Menlo" w:cs="Menlo"/>
+          <w:color w:val="95A5A6"/>
+          <w:sz w:val="11"/>
+          <w:szCs w:val="11"/>
+        </w:rPr>
+        <w:t xml:space="preserve">                    E) Remove auto-configuration support for the old Mia 0.0.0</w:t>
+      </w:r>
+    </w:p>
+    <w:p>
+      <w:pPr>
+        <w:widowControl/>
+        <w:shd w:val="clear" w:color="auto" w:fill="FFFFFF"/>
+        <w:autoSpaceDE/>
+        <w:autoSpaceDN/>
+        <w:adjustRightInd/>
+        <w:spacing w:line="270" w:lineRule="atLeast"/>
+        <w:rPr>
+          <w:rFonts w:ascii="Menlo" w:eastAsia="Times New Roman" w:hAnsi="Menlo" w:cs="Menlo"/>
+          <w:color w:val="4E5B61"/>
+          <w:sz w:val="11"/>
+          <w:szCs w:val="11"/>
+        </w:rPr>
+      </w:pPr>
+      <w:r>
+        <w:rPr>
+          <w:rFonts w:ascii="Menlo" w:eastAsia="Times New Roman" w:hAnsi="Menlo" w:cs="Menlo"/>
+          <w:color w:val="95A5A6"/>
+          <w:sz w:val="11"/>
+          <w:szCs w:val="11"/>
+        </w:rPr>
+        <w:t xml:space="preserve">                    F) Remove Buzzer function if not used.</w:t>
+      </w:r>
+    </w:p>
+    <w:p>
+      <w:pPr>
+        <w:widowControl/>
+        <w:shd w:val="clear" w:color="auto" w:fill="FFFFFF"/>
+        <w:autoSpaceDE/>
+        <w:autoSpaceDN/>
+        <w:adjustRightInd/>
+        <w:spacing w:line="270" w:lineRule="atLeast"/>
+        <w:rPr>
+          <w:rFonts w:ascii="Menlo" w:eastAsia="Times New Roman" w:hAnsi="Menlo" w:cs="Menlo"/>
+          <w:color w:val="4E5B61"/>
+          <w:sz w:val="11"/>
+          <w:szCs w:val="11"/>
+        </w:rPr>
+      </w:pPr>
+      <w:r>
+        <w:rPr>
+          <w:rFonts w:ascii="Menlo" w:eastAsia="Times New Roman" w:hAnsi="Menlo" w:cs="Menlo"/>
+          <w:color w:val="95A5A6"/>
+          <w:sz w:val="11"/>
+          <w:szCs w:val="11"/>
+        </w:rPr>
+        <w:t xml:space="preserve">                    G) Remove servo support if not used.</w:t>
+      </w:r>
+    </w:p>
+    <w:p>
+      <w:pPr>
+        <w:widowControl/>
+        <w:shd w:val="clear" w:color="auto" w:fill="FFFFFF"/>
+        <w:autoSpaceDE/>
+        <w:autoSpaceDN/>
+        <w:adjustRightInd/>
+        <w:spacing w:line="270" w:lineRule="atLeast"/>
+        <w:rPr>
+          <w:rFonts w:ascii="Menlo" w:eastAsia="Times New Roman" w:hAnsi="Menlo" w:cs="Menlo"/>
+          <w:color w:val="4E5B61"/>
+          <w:sz w:val="11"/>
+          <w:szCs w:val="11"/>
+        </w:rPr>
+      </w:pPr>
+      <w:r>
+        <w:rPr>
+          <w:rFonts w:ascii="Menlo" w:eastAsia="Times New Roman" w:hAnsi="Menlo" w:cs="Menlo"/>
+          <w:color w:val="95A5A6"/>
+          <w:sz w:val="11"/>
+          <w:szCs w:val="11"/>
+        </w:rPr>
+        <w:t xml:space="preserve">                    H) Revert to the standard ATMEGA328 Variant. You </w:t>
+      </w:r>
+      <w:proofErr w:type="spellStart"/>
+      <w:r>
+        <w:rPr>
+          <w:rFonts w:ascii="Menlo" w:eastAsia="Times New Roman" w:hAnsi="Menlo" w:cs="Menlo"/>
+          <w:color w:val="95A5A6"/>
+          <w:sz w:val="11"/>
+          <w:szCs w:val="11"/>
+        </w:rPr>
+        <w:t>loose</w:t>
+      </w:r>
+      <w:proofErr w:type="spellEnd"/>
+      <w:r>
+        <w:rPr>
+          <w:rFonts w:ascii="Menlo" w:eastAsia="Times New Roman" w:hAnsi="Menlo" w:cs="Menlo"/>
+          <w:color w:val="95A5A6"/>
+          <w:sz w:val="11"/>
+          <w:szCs w:val="11"/>
+        </w:rPr>
+        <w:t xml:space="preserve"> access to D23-D26 which may not matter but this saves a few hundred bytes.</w:t>
+      </w:r>
+    </w:p>
+    <w:p>
+      <w:pPr>
+        <w:widowControl/>
+        <w:shd w:val="clear" w:color="auto" w:fill="FFFFFF"/>
+        <w:autoSpaceDE/>
+        <w:autoSpaceDN/>
+        <w:adjustRightInd/>
+        <w:spacing w:line="270" w:lineRule="atLeast"/>
+        <w:rPr>
+          <w:rFonts w:ascii="Menlo" w:eastAsia="Times New Roman" w:hAnsi="Menlo" w:cs="Menlo"/>
+          <w:color w:val="4E5B61"/>
+          <w:sz w:val="11"/>
+          <w:szCs w:val="11"/>
+        </w:rPr>
+      </w:pPr>
+      <w:r>
+        <w:rPr>
+          <w:rFonts w:ascii="Menlo" w:eastAsia="Times New Roman" w:hAnsi="Menlo" w:cs="Menlo"/>
+          <w:color w:val="95A5A6"/>
+          <w:sz w:val="11"/>
+          <w:szCs w:val="11"/>
+        </w:rPr>
+        <w:t xml:space="preserve">                    I) Remove the host mode help command.</w:t>
+      </w:r>
+    </w:p>
+    <w:p>
+      <w:pPr>
+        <w:widowControl/>
+        <w:shd w:val="clear" w:color="auto" w:fill="FFFFFF"/>
+        <w:autoSpaceDE/>
+        <w:autoSpaceDN/>
+        <w:adjustRightInd/>
+        <w:spacing w:line="270" w:lineRule="atLeast"/>
+        <w:rPr>
+          <w:rFonts w:ascii="Menlo" w:eastAsia="Times New Roman" w:hAnsi="Menlo" w:cs="Menlo"/>
+          <w:color w:val="4E5B61"/>
+          <w:sz w:val="11"/>
+          <w:szCs w:val="11"/>
+        </w:rPr>
+      </w:pPr>
+      <w:r>
+        <w:rPr>
+          <w:rFonts w:ascii="Menlo" w:eastAsia="Times New Roman" w:hAnsi="Menlo" w:cs="Menlo"/>
+          <w:color w:val="95A5A6"/>
+          <w:sz w:val="11"/>
+          <w:szCs w:val="11"/>
+        </w:rPr>
+        <w:t xml:space="preserve">                    J) If a buzzer on-off pattern is not required, you can eliminate the </w:t>
+      </w:r>
+      <w:proofErr w:type="spellStart"/>
+      <w:proofErr w:type="gramStart"/>
+      <w:r>
+        <w:rPr>
+          <w:rFonts w:ascii="Menlo" w:eastAsia="Times New Roman" w:hAnsi="Menlo" w:cs="Menlo"/>
+          <w:color w:val="95A5A6"/>
+          <w:sz w:val="11"/>
+          <w:szCs w:val="11"/>
+        </w:rPr>
+        <w:t>DoBuzzer</w:t>
+      </w:r>
+      <w:proofErr w:type="spellEnd"/>
+      <w:r>
+        <w:rPr>
+          <w:rFonts w:ascii="Menlo" w:eastAsia="Times New Roman" w:hAnsi="Menlo" w:cs="Menlo"/>
+          <w:color w:val="95A5A6"/>
+          <w:sz w:val="11"/>
+          <w:szCs w:val="11"/>
+        </w:rPr>
+        <w:t>(</w:t>
+      </w:r>
+      <w:proofErr w:type="gramEnd"/>
+      <w:r>
+        <w:rPr>
+          <w:rFonts w:ascii="Menlo" w:eastAsia="Times New Roman" w:hAnsi="Menlo" w:cs="Menlo"/>
+          <w:color w:val="95A5A6"/>
+          <w:sz w:val="11"/>
+          <w:szCs w:val="11"/>
+        </w:rPr>
+        <w:t>) function.</w:t>
+      </w:r>
+    </w:p>
+    <w:p>
+      <w:pPr>
+        <w:widowControl/>
+        <w:shd w:val="clear" w:color="auto" w:fill="FFFFFF"/>
+        <w:autoSpaceDE/>
+        <w:autoSpaceDN/>
+        <w:adjustRightInd/>
+        <w:spacing w:line="270" w:lineRule="atLeast"/>
+        <w:rPr>
+          <w:rFonts w:ascii="Menlo" w:eastAsia="Times New Roman" w:hAnsi="Menlo" w:cs="Menlo"/>
+          <w:color w:val="4E5B61"/>
+          <w:sz w:val="11"/>
+          <w:szCs w:val="11"/>
+        </w:rPr>
+      </w:pPr>
+      <w:r>
+        <w:rPr>
+          <w:rFonts w:ascii="Menlo" w:eastAsia="Times New Roman" w:hAnsi="Menlo" w:cs="Menlo"/>
+          <w:color w:val="95A5A6"/>
+          <w:sz w:val="11"/>
+          <w:szCs w:val="11"/>
+        </w:rPr>
+        <w:t xml:space="preserve">                3) </w:t>
+      </w:r>
+      <w:proofErr w:type="spellStart"/>
+      <w:r>
+        <w:rPr>
+          <w:rFonts w:ascii="Menlo" w:eastAsia="Times New Roman" w:hAnsi="Menlo" w:cs="Menlo"/>
+          <w:color w:val="95A5A6"/>
+          <w:sz w:val="11"/>
+          <w:szCs w:val="11"/>
+        </w:rPr>
+        <w:t>Internaal</w:t>
+      </w:r>
+      <w:proofErr w:type="spellEnd"/>
+      <w:r>
+        <w:rPr>
+          <w:rFonts w:ascii="Menlo" w:eastAsia="Times New Roman" w:hAnsi="Menlo" w:cs="Menlo"/>
+          <w:color w:val="95A5A6"/>
+          <w:sz w:val="11"/>
+          <w:szCs w:val="11"/>
+        </w:rPr>
+        <w:t xml:space="preserve"> EEPROM addresses 232 and up are unused.</w:t>
+      </w:r>
+    </w:p>
+    <w:p>
+      <w:pPr>
+        <w:widowControl/>
+        <w:shd w:val="clear" w:color="auto" w:fill="FFFFFF"/>
+        <w:autoSpaceDE/>
+        <w:autoSpaceDN/>
+        <w:adjustRightInd/>
+        <w:spacing w:line="270" w:lineRule="atLeast"/>
+        <w:rPr>
+          <w:rFonts w:ascii="Menlo" w:eastAsia="Times New Roman" w:hAnsi="Menlo" w:cs="Menlo"/>
+          <w:color w:val="4E5B61"/>
+          <w:sz w:val="11"/>
+          <w:szCs w:val="11"/>
+        </w:rPr>
+      </w:pPr>
+      <w:r>
+        <w:rPr>
+          <w:rFonts w:ascii="Menlo" w:eastAsia="Times New Roman" w:hAnsi="Menlo" w:cs="Menlo"/>
+          <w:color w:val="95A5A6"/>
+          <w:sz w:val="11"/>
+          <w:szCs w:val="11"/>
+        </w:rPr>
+        <w:t xml:space="preserve">                4) Test Point 7 has a hole on the board large enough to easily solder to, it is connected to D3. It is currently unused and available for any purpose.</w:t>
+      </w:r>
+    </w:p>
+    <w:p>
+      <w:pPr>
+        <w:widowControl/>
+        <w:shd w:val="clear" w:color="auto" w:fill="FFFFFF"/>
+        <w:autoSpaceDE/>
+        <w:autoSpaceDN/>
+        <w:adjustRightInd/>
+        <w:spacing w:line="270" w:lineRule="atLeast"/>
+        <w:rPr>
+          <w:rFonts w:ascii="Menlo" w:eastAsia="Times New Roman" w:hAnsi="Menlo" w:cs="Menlo"/>
+          <w:color w:val="4E5B61"/>
+          <w:sz w:val="11"/>
+          <w:szCs w:val="11"/>
+        </w:rPr>
+      </w:pPr>
+      <w:r>
+        <w:rPr>
+          <w:rFonts w:ascii="Menlo" w:eastAsia="Times New Roman" w:hAnsi="Menlo" w:cs="Menlo"/>
+          <w:color w:val="95A5A6"/>
+          <w:sz w:val="11"/>
+          <w:szCs w:val="11"/>
+        </w:rPr>
+        <w:t xml:space="preserve">                5) Many different sensors, Memory, controllers are available with a QWIIC connector that can be used with the Mia.</w:t>
+      </w:r>
+    </w:p>
+    <w:p>
+      <w:pPr>
+        <w:widowControl/>
+        <w:shd w:val="clear" w:color="auto" w:fill="FFFFFF"/>
+        <w:autoSpaceDE/>
+        <w:autoSpaceDN/>
+        <w:adjustRightInd/>
+        <w:spacing w:line="270" w:lineRule="atLeast"/>
+        <w:rPr>
+          <w:rFonts w:ascii="Menlo" w:eastAsia="Times New Roman" w:hAnsi="Menlo" w:cs="Menlo"/>
+          <w:color w:val="4E5B61"/>
+          <w:szCs w:val="18"/>
+        </w:rPr>
+      </w:pPr>
+    </w:p>
+    <w:p>
+      <w:pPr>
+        <w:rPr>
+          <w:sz w:val="21"/>
+          <w:szCs w:val="28"/>
+        </w:rPr>
+      </w:pPr>
+    </w:p>
+    <w:p>
+      <w:pPr>
+        <w:rPr>
+          <w:sz w:val="21"/>
+          <w:szCs w:val="28"/>
+        </w:rPr>
+      </w:pPr>
     </w:p>
     <w:p>
       <w:pPr>
@@ -3846,38 +4647,84 @@
           <w:sz w:val="21"/>
           <w:szCs w:val="28"/>
         </w:rPr>
-        <w:t xml:space="preserve"> a stack of 100 marbles in a tube. Half the pressure will be half the marbles, and half the marbles will be 50 feet up, easy.</w:t>
-      </w:r>
-    </w:p>
-    <w:p>
-      <w:pPr>
-        <w:rPr>
-          <w:sz w:val="21"/>
-          <w:szCs w:val="28"/>
-        </w:rPr>
-      </w:pPr>
-    </w:p>
-    <w:p>
-      <w:pPr>
-        <w:rPr>
-          <w:sz w:val="21"/>
-          <w:szCs w:val="28"/>
-        </w:rPr>
-      </w:pPr>
-      <w:r>
-        <w:rPr>
-          <w:sz w:val="21"/>
-          <w:szCs w:val="28"/>
-        </w:rPr>
-        <w:t xml:space="preserve">Now, lest say you are on the </w:t>
-      </w:r>
+        <w:t xml:space="preserve"> a stack of 100</w:t>
+      </w:r>
+      <w:r>
+        <w:rPr>
+          <w:sz w:val="21"/>
+          <w:szCs w:val="28"/>
+        </w:rPr>
+        <w:t xml:space="preserve"> glass</w:t>
+      </w:r>
+      <w:r>
+        <w:rPr>
+          <w:sz w:val="21"/>
+          <w:szCs w:val="28"/>
+        </w:rPr>
+        <w:t xml:space="preserve"> marbles in a tube. Half the pressure will be half the marbles, and half the marbles will be 50 feet up, easy.</w:t>
+      </w:r>
+    </w:p>
+    <w:p>
+      <w:pPr>
+        <w:rPr>
+          <w:sz w:val="21"/>
+          <w:szCs w:val="28"/>
+        </w:rPr>
+      </w:pPr>
+    </w:p>
+    <w:p>
+      <w:pPr>
+        <w:rPr>
+          <w:sz w:val="21"/>
+          <w:szCs w:val="28"/>
+        </w:rPr>
+      </w:pPr>
+      <w:r>
+        <w:rPr>
+          <w:sz w:val="21"/>
+          <w:szCs w:val="28"/>
+        </w:rPr>
+        <w:t xml:space="preserve">Now, </w:t>
+      </w:r>
+      <w:proofErr w:type="spellStart"/>
       <w:proofErr w:type="gramStart"/>
       <w:r>
         <w:rPr>
           <w:sz w:val="21"/>
           <w:szCs w:val="28"/>
         </w:rPr>
-        <w:t>surface</w:t>
+        <w:t>le</w:t>
+      </w:r>
+      <w:r>
+        <w:rPr>
+          <w:sz w:val="21"/>
+          <w:szCs w:val="28"/>
+        </w:rPr>
+        <w:t>ts</w:t>
+      </w:r>
+      <w:proofErr w:type="spellEnd"/>
+      <w:proofErr w:type="gramEnd"/>
+      <w:r>
+        <w:rPr>
+          <w:sz w:val="21"/>
+          <w:szCs w:val="28"/>
+        </w:rPr>
+        <w:t xml:space="preserve"> say you are on the surface</w:t>
+      </w:r>
+      <w:r>
+        <w:rPr>
+          <w:sz w:val="21"/>
+          <w:szCs w:val="28"/>
+        </w:rPr>
+        <w:t xml:space="preserve"> of the </w:t>
+      </w:r>
+      <w:proofErr w:type="gramStart"/>
+      <w:r>
+        <w:rPr>
+          <w:sz w:val="21"/>
+          <w:szCs w:val="28"/>
+        </w:rPr>
+        <w:t>land</w:t>
       </w:r>
       <w:proofErr w:type="gramEnd"/>
       <w:r>

</xml_diff>

<commit_message>
git: readme & images. host:debugging. Mia:date update.
</commit_message>
<xml_diff>
--- a/Documentation/Mia Operation Manual.docx
+++ b/Documentation/Mia Operation Manual.docx
@@ -262,7 +262,7 @@
           <w:sz w:val="40"/>
           <w:szCs w:val="52"/>
         </w:rPr>
-        <w:t>4</w:t>
+        <w:t>5</w:t>
       </w:r>
     </w:p>
     <w:p>
@@ -286,7 +286,7 @@
           <w:sz w:val="40"/>
           <w:szCs w:val="52"/>
         </w:rPr>
-        <w:t>13</w:t>
+        <w:t>30</w:t>
       </w:r>
       <w:r>
         <w:rPr>
@@ -740,15 +740,13 @@
         </w:rPr>
         <w:t xml:space="preserve"> Without worrying about setting the </w:t>
       </w:r>
-      <w:proofErr w:type="spellStart"/>
-      <w:r>
-        <w:rPr>
-          <w:sz w:val="21"/>
-          <w:szCs w:val="28"/>
-        </w:rPr>
-        <w:t>sealevel</w:t>
-      </w:r>
-      <w:proofErr w:type="spellEnd"/>
+      <w:r>
+        <w:rPr>
+          <w:sz w:val="21"/>
+          <w:szCs w:val="28"/>
+        </w:rPr>
+        <w:t>sea level</w:t>
+      </w:r>
       <w:r>
         <w:rPr>
           <w:sz w:val="21"/>
@@ -884,15 +882,13 @@
         </w:rPr>
         <w:t xml:space="preserve"> computer with internet access, you can use the Mia host application to set </w:t>
       </w:r>
-      <w:proofErr w:type="spellStart"/>
-      <w:r>
-        <w:rPr>
-          <w:sz w:val="21"/>
-          <w:szCs w:val="28"/>
-        </w:rPr>
-        <w:t>sealevel</w:t>
-      </w:r>
-      <w:proofErr w:type="spellEnd"/>
+      <w:r>
+        <w:rPr>
+          <w:sz w:val="21"/>
+          <w:szCs w:val="28"/>
+        </w:rPr>
+        <w:t>sea level</w:t>
+      </w:r>
       <w:r>
         <w:rPr>
           <w:sz w:val="21"/>
@@ -907,15 +903,13 @@
         </w:rPr>
         <w:t xml:space="preserve"> With an accurate </w:t>
       </w:r>
-      <w:proofErr w:type="spellStart"/>
-      <w:r>
-        <w:rPr>
-          <w:sz w:val="21"/>
-          <w:szCs w:val="28"/>
-        </w:rPr>
-        <w:t>sealevel</w:t>
-      </w:r>
-      <w:proofErr w:type="spellEnd"/>
+      <w:r>
+        <w:rPr>
+          <w:sz w:val="21"/>
+          <w:szCs w:val="28"/>
+        </w:rPr>
+        <w:t>sea level</w:t>
+      </w:r>
       <w:r>
         <w:rPr>
           <w:sz w:val="21"/>
@@ -937,15 +931,13 @@
         </w:rPr>
         <w:t xml:space="preserve"> an accurate </w:t>
       </w:r>
-      <w:proofErr w:type="spellStart"/>
-      <w:r>
-        <w:rPr>
-          <w:sz w:val="21"/>
-          <w:szCs w:val="28"/>
-        </w:rPr>
-        <w:t>sealevel</w:t>
-      </w:r>
-      <w:proofErr w:type="spellEnd"/>
+      <w:r>
+        <w:rPr>
+          <w:sz w:val="21"/>
+          <w:szCs w:val="28"/>
+        </w:rPr>
+        <w:t>sea level</w:t>
+      </w:r>
       <w:r>
         <w:rPr>
           <w:sz w:val="21"/>
@@ -1115,22 +1107,13 @@
         </w:rPr>
         <w:t xml:space="preserve">Set </w:t>
       </w:r>
-      <w:proofErr w:type="spellStart"/>
       <w:r>
         <w:rPr>
           <w:sz w:val="20"/>
           <w:szCs w:val="24"/>
         </w:rPr>
-        <w:t>s</w:t>
-      </w:r>
-      <w:r>
-        <w:rPr>
-          <w:sz w:val="20"/>
-          <w:szCs w:val="24"/>
-        </w:rPr>
-        <w:t>ealevel</w:t>
-      </w:r>
-      <w:proofErr w:type="spellEnd"/>
+        <w:t>sea level</w:t>
+      </w:r>
       <w:r>
         <w:rPr>
           <w:sz w:val="20"/>
@@ -2031,23 +2014,21 @@
           <w:sz w:val="21"/>
           <w:szCs w:val="28"/>
         </w:rPr>
-        <w:t xml:space="preserve">A </w:t>
-      </w:r>
-      <w:proofErr w:type="gramStart"/>
-      <w:r>
-        <w:rPr>
-          <w:sz w:val="21"/>
-          <w:szCs w:val="28"/>
-        </w:rPr>
-        <w:t>2 megabit</w:t>
-      </w:r>
-      <w:proofErr w:type="gramEnd"/>
-      <w:r>
-        <w:rPr>
-          <w:sz w:val="21"/>
-          <w:szCs w:val="28"/>
-        </w:rPr>
-        <w:t xml:space="preserve"> flight log EEPROM. This stores </w:t>
+        <w:t>A 2</w:t>
+      </w:r>
+      <w:r>
+        <w:rPr>
+          <w:sz w:val="21"/>
+          <w:szCs w:val="28"/>
+        </w:rPr>
+        <w:t>-</w:t>
+      </w:r>
+      <w:r>
+        <w:rPr>
+          <w:sz w:val="21"/>
+          <w:szCs w:val="28"/>
+        </w:rPr>
+        <w:t xml:space="preserve">megabit flight log EEPROM. This stores </w:t>
       </w:r>
       <w:r>
         <w:rPr>
@@ -2081,7 +2062,21 @@
           <w:sz w:val="21"/>
           <w:szCs w:val="28"/>
         </w:rPr>
-        <w:t>The MCU is a Microchip ATMEGA328 with 32kB of FLASH memory running at 8MHz.</w:t>
+        <w:t>The MCU is a Microchip ATMEGA328</w:t>
+      </w:r>
+      <w:r>
+        <w:rPr>
+          <w:sz w:val="21"/>
+          <w:szCs w:val="28"/>
+        </w:rPr>
+        <w:t>PB</w:t>
+      </w:r>
+      <w:r>
+        <w:rPr>
+          <w:sz w:val="21"/>
+          <w:szCs w:val="28"/>
+        </w:rPr>
+        <w:t xml:space="preserve"> with 32kB of FLASH memory running at 8MHz.</w:t>
       </w:r>
     </w:p>
     <w:p>
@@ -2174,15 +2169,13 @@
         </w:rPr>
         <w:t xml:space="preserve">Can set </w:t>
       </w:r>
-      <w:proofErr w:type="spellStart"/>
-      <w:r>
-        <w:rPr>
-          <w:sz w:val="21"/>
-          <w:szCs w:val="28"/>
-        </w:rPr>
-        <w:t>sealevel</w:t>
-      </w:r>
-      <w:proofErr w:type="spellEnd"/>
+      <w:r>
+        <w:rPr>
+          <w:sz w:val="21"/>
+          <w:szCs w:val="28"/>
+        </w:rPr>
+        <w:t>sea level</w:t>
+      </w:r>
       <w:r>
         <w:rPr>
           <w:sz w:val="21"/>
@@ -2598,7 +2591,21 @@
           <w:sz w:val="21"/>
           <w:szCs w:val="28"/>
         </w:rPr>
-        <w:t>light to enter. This hole can also serve as the air pressure entry.</w:t>
+        <w:t>light to enter. This hole can also serve as the air pressure entry</w:t>
+      </w:r>
+      <w:r>
+        <w:rPr>
+          <w:sz w:val="21"/>
+          <w:szCs w:val="28"/>
+        </w:rPr>
+        <w:t xml:space="preserve"> if the hole location is located far enough back for a real pressure reading</w:t>
+      </w:r>
+      <w:r>
+        <w:rPr>
+          <w:sz w:val="21"/>
+          <w:szCs w:val="28"/>
+        </w:rPr>
+        <w:t>.</w:t>
       </w:r>
       <w:r>
         <w:rPr>
@@ -2640,15 +2647,13 @@
         </w:rPr>
         <w:t xml:space="preserve">For applications where you want accurate altitude and to use the high current output, you can use the buttons and display on the Mia. No host computer is needed but you will need to set the </w:t>
       </w:r>
-      <w:proofErr w:type="spellStart"/>
-      <w:r>
-        <w:rPr>
-          <w:sz w:val="21"/>
-          <w:szCs w:val="28"/>
-        </w:rPr>
-        <w:t>sealevel</w:t>
-      </w:r>
-      <w:proofErr w:type="spellEnd"/>
+      <w:r>
+        <w:rPr>
+          <w:sz w:val="21"/>
+          <w:szCs w:val="28"/>
+        </w:rPr>
+        <w:t>sea level</w:t>
+      </w:r>
       <w:r>
         <w:rPr>
           <w:sz w:val="21"/>
@@ -2732,6 +2737,13 @@
           <w:szCs w:val="28"/>
         </w:rPr>
         <w:t>For applications where you want to change how the Mia behaves you can</w:t>
+      </w:r>
+      <w:r>
+        <w:rPr>
+          <w:sz w:val="21"/>
+          <w:szCs w:val="28"/>
+        </w:rPr>
+        <w:t xml:space="preserve"> use the Mia Host application. It runs on Windows, Mac, x86 Linux, and the Raspberry Pi.</w:t>
       </w:r>
     </w:p>
     <w:p>
@@ -2901,15 +2913,13 @@
         </w:rPr>
         <w:t xml:space="preserve">, download your flight logs, update your </w:t>
       </w:r>
-      <w:proofErr w:type="spellStart"/>
-      <w:r>
-        <w:rPr>
-          <w:sz w:val="21"/>
-          <w:szCs w:val="28"/>
-        </w:rPr>
-        <w:t>sealevel</w:t>
-      </w:r>
-      <w:proofErr w:type="spellEnd"/>
+      <w:r>
+        <w:rPr>
+          <w:sz w:val="21"/>
+          <w:szCs w:val="28"/>
+        </w:rPr>
+        <w:t>sea level</w:t>
+      </w:r>
       <w:r>
         <w:rPr>
           <w:sz w:val="21"/>
@@ -2984,7 +2994,6 @@
           <w:sz w:val="21"/>
           <w:szCs w:val="28"/>
         </w:rPr>
-        <w:lastRenderedPageBreak/>
         <w:t>Voltage, not thermistor on P3</w:t>
       </w:r>
     </w:p>

</xml_diff>

<commit_message>
Mia:Rev.: 4.6.29 Added minimum altitude to apogee detect. Host: UI cleanup
</commit_message>
<xml_diff>
--- a/Documentation/Mia Operation Manual.docx
+++ b/Documentation/Mia Operation Manual.docx
@@ -262,7 +262,7 @@
           <w:sz w:val="40"/>
           <w:szCs w:val="52"/>
         </w:rPr>
-        <w:t>5</w:t>
+        <w:t>6</w:t>
       </w:r>
     </w:p>
     <w:p>
@@ -279,14 +279,7 @@
           <w:sz w:val="40"/>
           <w:szCs w:val="52"/>
         </w:rPr>
-        <w:t>6/</w:t>
-      </w:r>
-      <w:r>
-        <w:rPr>
-          <w:sz w:val="40"/>
-          <w:szCs w:val="52"/>
-        </w:rPr>
-        <w:t>30</w:t>
+        <w:t>7/23</w:t>
       </w:r>
       <w:r>
         <w:rPr>
@@ -2326,7 +2319,21 @@
           <w:sz w:val="21"/>
           <w:szCs w:val="28"/>
         </w:rPr>
-        <w:t xml:space="preserve">The Mia can be damaged by rocket motor ejection charge gases. The Mia must be used in a payload section of a rocket and never put in with the parachute or streamer. Also check that your payload barrier to the parachute compartment is </w:t>
+        <w:t xml:space="preserve">The Mia can be damaged by rocket motor ejection charge gases. The Mia must be used in a payload section of a rocket and never put in with the parachute or streamer. Also check that your payload barrier </w:t>
+      </w:r>
+      <w:r>
+        <w:rPr>
+          <w:sz w:val="21"/>
+          <w:szCs w:val="28"/>
+        </w:rPr>
+        <w:t>between the payload section and the</w:t>
+      </w:r>
+      <w:r>
+        <w:rPr>
+          <w:sz w:val="21"/>
+          <w:szCs w:val="28"/>
+        </w:rPr>
+        <w:t xml:space="preserve"> parachute compartment is </w:t>
       </w:r>
       <w:r>
         <w:rPr>
@@ -2525,6 +2532,26 @@
           <w:szCs w:val="28"/>
         </w:rPr>
         <w:t xml:space="preserve"> Do not put the hole in your nose cone or you will get an incorrect pressure.</w:t>
+      </w:r>
+    </w:p>
+    <w:p>
+      <w:pPr>
+        <w:pStyle w:val="ListParagraph"/>
+        <w:numPr>
+          <w:ilvl w:val="0"/>
+          <w:numId w:val="2"/>
+        </w:numPr>
+        <w:rPr>
+          <w:sz w:val="21"/>
+          <w:szCs w:val="28"/>
+        </w:rPr>
+      </w:pPr>
+      <w:r>
+        <w:rPr>
+          <w:sz w:val="21"/>
+          <w:szCs w:val="28"/>
+        </w:rPr>
+        <w:t>After you have installed you Mia in its payload section it is a good idea to use an easy-to-remove tape (such as blue painter’s tape) over the air hole so wind blowing over the hole won’t trigger a launch detect.</w:t>
       </w:r>
     </w:p>
     <w:p>
@@ -2659,7 +2686,14 @@
           <w:sz w:val="21"/>
           <w:szCs w:val="28"/>
         </w:rPr>
-        <w:t xml:space="preserve"> pressure.</w:t>
+        <w:t xml:space="preserve"> pressure</w:t>
+      </w:r>
+      <w:r>
+        <w:rPr>
+          <w:sz w:val="21"/>
+          <w:szCs w:val="28"/>
+        </w:rPr>
+        <w:t xml:space="preserve"> to get an accurate altitude.</w:t>
       </w:r>
     </w:p>
     <w:p>
@@ -3549,31 +3583,27 @@
         </w:rPr>
         <w:t xml:space="preserve">The high current output on connector P4 can sink up to 1 amp of current if wired with 28AWG wiring. The MOSFET switch to ground is a </w:t>
       </w:r>
-      <w:proofErr w:type="gramStart"/>
-      <w:r>
-        <w:rPr>
-          <w:sz w:val="21"/>
-          <w:szCs w:val="28"/>
-        </w:rPr>
-        <w:t>30 amp</w:t>
-      </w:r>
-      <w:proofErr w:type="gramEnd"/>
-      <w:r>
-        <w:rPr>
-          <w:sz w:val="21"/>
-          <w:szCs w:val="28"/>
-        </w:rPr>
-        <w:t xml:space="preserve"> device with a </w:t>
-      </w:r>
-      <w:proofErr w:type="spellStart"/>
-      <w:r>
-        <w:rPr>
-          <w:sz w:val="21"/>
-          <w:szCs w:val="28"/>
-        </w:rPr>
-        <w:t>RdsON</w:t>
-      </w:r>
-      <w:proofErr w:type="spellEnd"/>
+      <w:r>
+        <w:rPr>
+          <w:sz w:val="21"/>
+          <w:szCs w:val="28"/>
+        </w:rPr>
+        <w:t xml:space="preserve">high current </w:t>
+      </w:r>
+      <w:r>
+        <w:rPr>
+          <w:sz w:val="21"/>
+          <w:szCs w:val="28"/>
+        </w:rPr>
+        <w:t xml:space="preserve">device with a </w:t>
+      </w:r>
+      <w:r>
+        <w:rPr>
+          <w:sz w:val="21"/>
+          <w:szCs w:val="28"/>
+        </w:rPr>
+        <w:t>‘on’ resistance</w:t>
+      </w:r>
       <w:r>
         <w:rPr>
           <w:sz w:val="21"/>
@@ -3586,7 +3616,21 @@
           <w:sz w:val="21"/>
           <w:szCs w:val="28"/>
         </w:rPr>
-        <w:t xml:space="preserve"> but the connector is only rated at 1.0 amp.</w:t>
+        <w:t>. T</w:t>
+      </w:r>
+      <w:r>
+        <w:rPr>
+          <w:sz w:val="21"/>
+          <w:szCs w:val="28"/>
+        </w:rPr>
+        <w:t>he connector is rated at 1.0 amp</w:t>
+      </w:r>
+      <w:r>
+        <w:rPr>
+          <w:sz w:val="21"/>
+          <w:szCs w:val="28"/>
+        </w:rPr>
+        <w:t xml:space="preserve"> so only use low current devices.</w:t>
       </w:r>
     </w:p>
     <w:p>
@@ -4528,7 +4572,21 @@
           <w:sz w:val="21"/>
           <w:szCs w:val="28"/>
         </w:rPr>
-        <w:t>Air pressure is a good indication of altitude and has been used for that purpose for aircraft from 19xx to the present.</w:t>
+        <w:t>Air pressure is a good indication of altitude and has been used for that purpose for aircraft from 19</w:t>
+      </w:r>
+      <w:r>
+        <w:rPr>
+          <w:sz w:val="21"/>
+          <w:szCs w:val="28"/>
+        </w:rPr>
+        <w:t>28</w:t>
+      </w:r>
+      <w:r>
+        <w:rPr>
+          <w:sz w:val="21"/>
+          <w:szCs w:val="28"/>
+        </w:rPr>
+        <w:t xml:space="preserve"> to the present.</w:t>
       </w:r>
       <w:r>
         <w:rPr>
@@ -4587,6 +4645,76 @@
           <w:szCs w:val="28"/>
         </w:rPr>
         <w:t xml:space="preserve"> important step for you with the Mia.</w:t>
+      </w:r>
+    </w:p>
+    <w:p>
+      <w:pPr>
+        <w:jc w:val="center"/>
+        <w:rPr>
+          <w:sz w:val="21"/>
+          <w:szCs w:val="28"/>
+        </w:rPr>
+      </w:pPr>
+      <w:r>
+        <w:rPr>
+          <w:sz w:val="21"/>
+          <w:szCs w:val="28"/>
+        </w:rPr>
+        <w:drawing>
+          <wp:inline distT="0" distB="0" distL="0" distR="0" wp14:anchorId="2DA54BCD" wp14:editId="4610381D">
+            <wp:extent cx="1447800" cy="1435100"/>
+            <wp:effectExtent l="0" t="0" r="0" b="0"/>
+            <wp:docPr id="419043399" name="Picture 1" descr="A close-up of a clock&#10;&#10;AI-generated content may be incorrect."/>
+            <wp:cNvGraphicFramePr>
+              <a:graphicFrameLocks xmlns:a="http://schemas.openxmlformats.org/drawingml/2006/main" noChangeAspect="1"/>
+            </wp:cNvGraphicFramePr>
+            <a:graphic xmlns:a="http://schemas.openxmlformats.org/drawingml/2006/main">
+              <a:graphicData uri="http://schemas.openxmlformats.org/drawingml/2006/picture">
+                <pic:pic xmlns:pic="http://schemas.openxmlformats.org/drawingml/2006/picture">
+                  <pic:nvPicPr>
+                    <pic:cNvPr id="419043399" name="Picture 1" descr="A close-up of a clock&#10;&#10;AI-generated content may be incorrect."/>
+                    <pic:cNvPicPr/>
+                  </pic:nvPicPr>
+                  <pic:blipFill>
+                    <a:blip r:embed="rId8"/>
+                    <a:stretch>
+                      <a:fillRect/>
+                    </a:stretch>
+                  </pic:blipFill>
+                  <pic:spPr>
+                    <a:xfrm>
+                      <a:off x="0" y="0"/>
+                      <a:ext cx="1447800" cy="1435100"/>
+                    </a:xfrm>
+                    <a:prstGeom prst="rect">
+                      <a:avLst/>
+                    </a:prstGeom>
+                  </pic:spPr>
+                </pic:pic>
+              </a:graphicData>
+            </a:graphic>
+          </wp:inline>
+        </w:drawing>
+      </w:r>
+    </w:p>
+    <w:p>
+      <w:pPr>
+        <w:jc w:val="center"/>
+        <w:rPr>
+          <w:i/>
+          <w:iCs/>
+          <w:sz w:val="21"/>
+          <w:szCs w:val="28"/>
+        </w:rPr>
+      </w:pPr>
+      <w:r>
+        <w:rPr>
+          <w:i/>
+          <w:iCs/>
+          <w:sz w:val="21"/>
+          <w:szCs w:val="28"/>
+        </w:rPr>
+        <w:t>Figure 2345</w:t>
       </w:r>
     </w:p>
     <w:p>
@@ -4846,7 +4974,7 @@
           <w:szCs w:val="16"/>
         </w:rPr>
       </w:pPr>
-      <w:hyperlink r:id="rId8" w:history="1">
+      <w:hyperlink r:id="rId9" w:history="1">
         <w:r>
           <w:rPr>
             <w:rStyle w:val="Hyperlink"/>
@@ -4866,7 +4994,7 @@
           <w:szCs w:val="16"/>
         </w:rPr>
       </w:pPr>
-      <w:hyperlink r:id="rId9" w:history="1">
+      <w:hyperlink r:id="rId10" w:history="1">
         <w:r>
           <w:rPr>
             <w:rStyle w:val="Hyperlink"/>

</xml_diff>